<commit_message>
Edited PitchDoc and Added Placeholder SFX
</commit_message>
<xml_diff>
--- a/Documentation/PitchDocument.docx
+++ b/Documentation/PitchDocument.docx
@@ -411,78 +411,6 @@
       </w:pPr>
       <w:r>
         <w:rPr>
-          <w:rFonts w:ascii="Showcard Gothic" w:hAnsi="Showcard Gothic"/>
-          <w:b/>
-          <w:noProof/>
-          <w:sz w:val="124"/>
-          <w:szCs w:val="124"/>
-          <w:lang w:eastAsia="de-DE"/>
-        </w:rPr>
-        <w:drawing>
-          <wp:anchor distT="0" distB="0" distL="114300" distR="114300" simplePos="0" relativeHeight="251658240" behindDoc="0" locked="0" layoutInCell="1" allowOverlap="1" wp14:anchorId="0E62F7FE" wp14:editId="05D0740A">
-            <wp:simplePos x="0" y="0"/>
-            <wp:positionH relativeFrom="column">
-              <wp:posOffset>3514090</wp:posOffset>
-            </wp:positionH>
-            <wp:positionV relativeFrom="paragraph">
-              <wp:posOffset>198755</wp:posOffset>
-            </wp:positionV>
-            <wp:extent cx="3328670" cy="1882775"/>
-            <wp:effectExtent l="0" t="0" r="5080" b="3175"/>
-            <wp:wrapSquare wrapText="bothSides"/>
-            <wp:docPr id="1" name="Grafik 1" descr="C:\Users\jaromir.paarmann\AppData\Local\Microsoft\Windows\INetCache\Content.Word\VisualMockupPrototyp.png"/>
-            <wp:cNvGraphicFramePr>
-              <a:graphicFrameLocks xmlns:a="http://schemas.openxmlformats.org/drawingml/2006/main" noChangeAspect="1"/>
-            </wp:cNvGraphicFramePr>
-            <a:graphic xmlns:a="http://schemas.openxmlformats.org/drawingml/2006/main">
-              <a:graphicData uri="http://schemas.openxmlformats.org/drawingml/2006/picture">
-                <pic:pic xmlns:pic="http://schemas.openxmlformats.org/drawingml/2006/picture">
-                  <pic:nvPicPr>
-                    <pic:cNvPr id="0" name="Picture 3" descr="C:\Users\jaromir.paarmann\AppData\Local\Microsoft\Windows\INetCache\Content.Word\VisualMockupPrototyp.png"/>
-                    <pic:cNvPicPr>
-                      <a:picLocks noChangeAspect="1" noChangeArrowheads="1"/>
-                    </pic:cNvPicPr>
-                  </pic:nvPicPr>
-                  <pic:blipFill>
-                    <a:blip r:embed="rId14" cstate="print">
-                      <a:extLst>
-                        <a:ext uri="{28A0092B-C50C-407E-A947-70E740481C1C}">
-                          <a14:useLocalDpi xmlns:a14="http://schemas.microsoft.com/office/drawing/2010/main" val="0"/>
-                        </a:ext>
-                      </a:extLst>
-                    </a:blip>
-                    <a:srcRect/>
-                    <a:stretch>
-                      <a:fillRect/>
-                    </a:stretch>
-                  </pic:blipFill>
-                  <pic:spPr bwMode="auto">
-                    <a:xfrm>
-                      <a:off x="0" y="0"/>
-                      <a:ext cx="3328670" cy="1882775"/>
-                    </a:xfrm>
-                    <a:prstGeom prst="rect">
-                      <a:avLst/>
-                    </a:prstGeom>
-                    <a:noFill/>
-                    <a:ln>
-                      <a:noFill/>
-                    </a:ln>
-                  </pic:spPr>
-                </pic:pic>
-              </a:graphicData>
-            </a:graphic>
-            <wp14:sizeRelH relativeFrom="page">
-              <wp14:pctWidth>0</wp14:pctWidth>
-            </wp14:sizeRelH>
-            <wp14:sizeRelV relativeFrom="page">
-              <wp14:pctHeight>0</wp14:pctHeight>
-            </wp14:sizeRelV>
-          </wp:anchor>
-        </w:drawing>
-      </w:r>
-      <w:r>
-        <w:rPr>
           <w:b/>
           <w:bCs/>
         </w:rPr>
@@ -560,7 +488,7 @@
           <w:lang w:eastAsia="de-DE"/>
         </w:rPr>
         <w:drawing>
-          <wp:anchor distT="0" distB="0" distL="114300" distR="114300" simplePos="0" relativeHeight="251659264" behindDoc="0" locked="0" layoutInCell="1" allowOverlap="1" wp14:anchorId="640CB631" wp14:editId="56B65748">
+          <wp:anchor distT="0" distB="0" distL="114300" distR="114300" simplePos="0" relativeHeight="251659264" behindDoc="0" locked="0" layoutInCell="1" allowOverlap="1" wp14:anchorId="5806CEBC" wp14:editId="1835E5F4">
             <wp:simplePos x="0" y="0"/>
             <wp:positionH relativeFrom="column">
               <wp:posOffset>1575435</wp:posOffset>
@@ -585,7 +513,7 @@
                     </pic:cNvPicPr>
                   </pic:nvPicPr>
                   <pic:blipFill>
-                    <a:blip r:embed="rId15" cstate="print">
+                    <a:blip r:embed="rId14" cstate="print">
                       <a:extLst>
                         <a:ext uri="{28A0092B-C50C-407E-A947-70E740481C1C}">
                           <a14:useLocalDpi xmlns:a14="http://schemas.microsoft.com/office/drawing/2010/main" val="0"/>
@@ -647,7 +575,7 @@
             <o:lock v:ext="edit" aspectratio="t"/>
           </v:shapetype>
           <v:shape id="_x0000_s1026" type="#_x0000_t75" style="position:absolute;margin-left:.55pt;margin-top:1.75pt;width:121.45pt;height:91.35pt;z-index:251661312;mso-position-horizontal-relative:text;mso-position-vertical-relative:text;mso-width-relative:page;mso-height-relative:page">
-            <v:imagedata r:id="rId16" o:title="HammerManCharacterStyleReference01"/>
+            <v:imagedata r:id="rId15" o:title="HammerManCharacterStyleReference01"/>
           </v:shape>
         </w:pict>
       </w:r>
@@ -836,15 +764,7 @@
       </w:r>
       <w:r>
         <w:tab/>
-        <w:t>2D Seitenansi</w:t>
-      </w:r>
-      <w:bookmarkStart w:id="0" w:name="_GoBack"/>
-      <w:r>
-        <w:t>c</w:t>
-      </w:r>
-      <w:bookmarkEnd w:id="0"/>
-      <w:r>
-        <w:t>ht, Stationär</w:t>
+        <w:t>2D Seitenansicht, Stationär</w:t>
       </w:r>
     </w:p>
     <w:p>
@@ -1056,12 +976,47 @@
         <w:t xml:space="preserve"> Action Nostalgie</w:t>
       </w:r>
     </w:p>
+    <w:p/>
     <w:p>
       <w:pPr>
         <w:pBdr>
           <w:bottom w:val="single" w:sz="6" w:space="1" w:color="auto"/>
         </w:pBdr>
       </w:pPr>
+    </w:p>
+    <w:p>
+      <w:pPr>
+        <w:pBdr>
+          <w:bottom w:val="single" w:sz="6" w:space="1" w:color="auto"/>
+        </w:pBdr>
+        <w:rPr>
+          <w:b/>
+        </w:rPr>
+      </w:pPr>
+      <w:r>
+        <w:rPr>
+          <w:b/>
+        </w:rPr>
+        <w:t xml:space="preserve">Visual </w:t>
+      </w:r>
+      <w:proofErr w:type="spellStart"/>
+      <w:r>
+        <w:rPr>
+          <w:b/>
+        </w:rPr>
+        <w:t>Mockup</w:t>
+      </w:r>
+      <w:proofErr w:type="spellEnd"/>
+      <w:r>
+        <w:rPr>
+          <w:b/>
+        </w:rPr>
+        <w:t xml:space="preserve"> Prototype</w:t>
+      </w:r>
+    </w:p>
+    <w:p>
+      <w:bookmarkStart w:id="0" w:name="_GoBack"/>
+      <w:bookmarkEnd w:id="0"/>
     </w:p>
     <w:p>
       <w:pPr>
@@ -1296,7 +1251,7 @@
       <w:r>
         <w:pict>
           <v:shape id="_x0000_i1025" type="#_x0000_t75" style="width:260.05pt;height:132.2pt">
-            <v:imagedata r:id="rId17" o:title="HammerManDonkeyKongGameplayReference"/>
+            <v:imagedata r:id="rId16" o:title="HammerManDonkeyKongGameplayReference"/>
           </v:shape>
         </w:pict>
       </w:r>

</xml_diff>

<commit_message>
Improved PitchDocument and VisualMockupPrototype
</commit_message>
<xml_diff>
--- a/Documentation/PitchDocument.docx
+++ b/Documentation/PitchDocument.docx
@@ -13,6 +13,45 @@
           <w:lang w:val="en-GB"/>
         </w:rPr>
       </w:pPr>
+      <w:r>
+        <w:rPr>
+          <w:noProof/>
+        </w:rPr>
+        <w:pict>
+          <v:shapetype id="_x0000_t75" coordsize="21600,21600" o:spt="75" o:preferrelative="t" path="m@4@5l@4@11@9@11@9@5xe" filled="f" stroked="f">
+            <v:stroke joinstyle="miter"/>
+            <v:formulas>
+              <v:f eqn="if lineDrawn pixelLineWidth 0"/>
+              <v:f eqn="sum @0 1 0"/>
+              <v:f eqn="sum 0 0 @1"/>
+              <v:f eqn="prod @2 1 2"/>
+              <v:f eqn="prod @3 21600 pixelWidth"/>
+              <v:f eqn="prod @3 21600 pixelHeight"/>
+              <v:f eqn="sum @0 0 1"/>
+              <v:f eqn="prod @6 1 2"/>
+              <v:f eqn="prod @7 21600 pixelWidth"/>
+              <v:f eqn="sum @8 21600 0"/>
+              <v:f eqn="prod @7 21600 pixelHeight"/>
+              <v:f eqn="sum @10 21600 0"/>
+            </v:formulas>
+            <v:path o:extrusionok="f" gradientshapeok="t" o:connecttype="rect"/>
+            <o:lock v:ext="edit" aspectratio="t"/>
+          </v:shapetype>
+          <v:shape id="_x0000_s1029" type="#_x0000_t75" style="position:absolute;left:0;text-align:left;margin-left:444.55pt;margin-top:-24.3pt;width:74.45pt;height:148.7pt;z-index:251665408;mso-position-horizontal-relative:text;mso-position-vertical-relative:text;mso-width-relative:page;mso-height-relative:page">
+            <v:imagedata r:id="rId8" o:title="Hammer Sprite - Hammer Man"/>
+          </v:shape>
+        </w:pict>
+      </w:r>
+      <w:r>
+        <w:rPr>
+          <w:noProof/>
+        </w:rPr>
+        <w:pict>
+          <v:shape id="_x0000_s1028" type="#_x0000_t75" style="position:absolute;left:0;text-align:left;margin-left:9.2pt;margin-top:-19.25pt;width:68.65pt;height:136.45pt;z-index:251663360;mso-position-horizontal-relative:text;mso-position-vertical-relative:text;mso-width-relative:page;mso-height-relative:page">
+            <v:imagedata r:id="rId9" o:title="Hammer Man - Front Sprite - HM"/>
+          </v:shape>
+        </w:pict>
+      </w:r>
       <w:r>
         <w:rPr>
           <w:rFonts w:ascii="Showcard Gothic" w:hAnsi="Showcard Gothic"/>
@@ -124,12 +163,6 @@
           <w:lang w:val="en-US"/>
         </w:rPr>
         <w:sectPr>
-          <w:headerReference w:type="even" r:id="rId8"/>
-          <w:headerReference w:type="default" r:id="rId9"/>
-          <w:footerReference w:type="even" r:id="rId10"/>
-          <w:footerReference w:type="default" r:id="rId11"/>
-          <w:headerReference w:type="first" r:id="rId12"/>
-          <w:footerReference w:type="first" r:id="rId13"/>
           <w:pgSz w:w="11906" w:h="16838"/>
           <w:pgMar w:top="720" w:right="720" w:bottom="720" w:left="720" w:header="708" w:footer="708" w:gutter="0"/>
           <w:cols w:space="708"/>
@@ -387,6 +420,8 @@
           <w:docGrid w:linePitch="360"/>
         </w:sectPr>
       </w:pPr>
+      <w:bookmarkStart w:id="0" w:name="_GoBack"/>
+      <w:bookmarkEnd w:id="0"/>
     </w:p>
     <w:p>
       <w:pPr>
@@ -409,61 +444,7 @@
           <w:bCs/>
         </w:rPr>
       </w:pPr>
-      <w:r>
-        <w:rPr>
-          <w:b/>
-          <w:bCs/>
-        </w:rPr>
-        <w:t>Vision Statemen</w:t>
-      </w:r>
-      <w:r>
-        <w:rPr>
-          <w:b/>
-          <w:bCs/>
-        </w:rPr>
-        <w:t>t</w:t>
-      </w:r>
-      <w:r>
-        <w:rPr>
-          <w:b/>
-          <w:bCs/>
-        </w:rPr>
-        <w:t xml:space="preserve"> </w:t>
-      </w:r>
-    </w:p>
-    <w:p>
-      <w:pPr>
-        <w:spacing w:line="240" w:lineRule="auto"/>
-      </w:pPr>
-      <w:r>
-        <w:t xml:space="preserve">“Hammer Man” ist ein im </w:t>
-      </w:r>
-      <w:proofErr w:type="spellStart"/>
-      <w:r>
-        <w:t>Arcade</w:t>
-      </w:r>
-      <w:proofErr w:type="spellEnd"/>
-      <w:r>
-        <w:t xml:space="preserve"> Stil gehaltener Action </w:t>
-      </w:r>
-      <w:proofErr w:type="spellStart"/>
-      <w:r>
-        <w:t>Platformer</w:t>
-      </w:r>
-      <w:proofErr w:type="spellEnd"/>
-      <w:r>
-        <w:t xml:space="preserve"> für den PC. Der Spieler übernimmt die Rolle von Hammer Man, einem Superhelden, der eine amerikanische Vorstadt der 80er mit seinem riesigen Hammer und wuchtigen Schlägen gegen eine Invasion kleiner Roboter verteidigt. Man bewegt Hammer Man mit den Pfeiltasten über die verschiedenen Etagen eines der Häuser der Vorstadt, </w:t>
-      </w:r>
-      <w:proofErr w:type="gramStart"/>
-      <w:r>
-        <w:t>das</w:t>
-      </w:r>
-      <w:proofErr w:type="gramEnd"/>
-      <w:r>
-        <w:t xml:space="preserve"> in einer 2D Seitenansicht dargestellt wird.</w:t>
-      </w:r>
-    </w:p>
-    <w:p/>
+    </w:p>
     <w:p>
       <w:pPr>
         <w:pBdr>
@@ -471,6 +452,82 @@
         </w:pBdr>
         <w:rPr>
           <w:b/>
+          <w:bCs/>
+        </w:rPr>
+      </w:pPr>
+      <w:r>
+        <w:rPr>
+          <w:b/>
+          <w:bCs/>
+        </w:rPr>
+        <w:t>Vision Statemen</w:t>
+      </w:r>
+      <w:r>
+        <w:rPr>
+          <w:b/>
+          <w:bCs/>
+        </w:rPr>
+        <w:t>t</w:t>
+      </w:r>
+      <w:r>
+        <w:rPr>
+          <w:b/>
+          <w:bCs/>
+        </w:rPr>
+        <w:t xml:space="preserve"> </w:t>
+      </w:r>
+    </w:p>
+    <w:p>
+      <w:pPr>
+        <w:spacing w:line="240" w:lineRule="auto"/>
+      </w:pPr>
+      <w:r>
+        <w:t xml:space="preserve">“Hammer Man” ist ein im </w:t>
+      </w:r>
+      <w:proofErr w:type="spellStart"/>
+      <w:r>
+        <w:t>Arcade</w:t>
+      </w:r>
+      <w:proofErr w:type="spellEnd"/>
+      <w:r>
+        <w:t xml:space="preserve"> Stil gehaltener Action </w:t>
+      </w:r>
+      <w:proofErr w:type="spellStart"/>
+      <w:r>
+        <w:t>Platformer</w:t>
+      </w:r>
+      <w:proofErr w:type="spellEnd"/>
+      <w:r>
+        <w:t xml:space="preserve"> für den PC. Der Spieler übernimmt die Rolle von Hammer Man, einem Superhelden, der eine amerikanische Vorstadt der 80er mit seinem riesigen Hammer und wuchtigen Schlägen gegen eine Invasion kleiner Roboter verteidigt. Man bewegt Hammer Man mit </w:t>
+      </w:r>
+      <w:proofErr w:type="gramStart"/>
+      <w:r>
+        <w:t>den</w:t>
+      </w:r>
+      <w:proofErr w:type="gramEnd"/>
+      <w:r>
+        <w:t xml:space="preserve"> </w:t>
+      </w:r>
+    </w:p>
+    <w:p>
+      <w:pPr>
+        <w:spacing w:line="240" w:lineRule="auto"/>
+      </w:pPr>
+      <w:r>
+        <w:t>W-A-S-D-Tasten</w:t>
+      </w:r>
+      <w:r>
+        <w:t xml:space="preserve"> über die verschiedenen Etagen eines der Häuser der Vorstadt, das in einer 2D Seitenansicht dargestellt wird.</w:t>
+      </w:r>
+    </w:p>
+    <w:p/>
+    <w:p>
+      <w:pPr>
+        <w:pBdr>
+          <w:bottom w:val="single" w:sz="6" w:space="1" w:color="auto"/>
+        </w:pBdr>
+        <w:rPr>
+          <w:b/>
         </w:rPr>
       </w:pPr>
       <w:r>
@@ -479,6 +536,14 @@
         </w:rPr>
         <w:t>Art Referenzen</w:t>
       </w:r>
+    </w:p>
+    <w:p>
+      <w:pPr>
+        <w:rPr>
+          <w:sz w:val="4"/>
+          <w:szCs w:val="4"/>
+        </w:rPr>
+      </w:pPr>
     </w:p>
     <w:p>
       <w:r>
@@ -488,7 +553,7 @@
           <w:lang w:eastAsia="de-DE"/>
         </w:rPr>
         <w:drawing>
-          <wp:anchor distT="0" distB="0" distL="114300" distR="114300" simplePos="0" relativeHeight="251659264" behindDoc="0" locked="0" layoutInCell="1" allowOverlap="1" wp14:anchorId="5806CEBC" wp14:editId="1835E5F4">
+          <wp:anchor distT="0" distB="0" distL="114300" distR="114300" simplePos="0" relativeHeight="251659264" behindDoc="0" locked="0" layoutInCell="1" allowOverlap="1" wp14:anchorId="05617656" wp14:editId="07058535">
             <wp:simplePos x="0" y="0"/>
             <wp:positionH relativeFrom="column">
               <wp:posOffset>1575435</wp:posOffset>
@@ -513,7 +578,7 @@
                     </pic:cNvPicPr>
                   </pic:nvPicPr>
                   <pic:blipFill>
-                    <a:blip r:embed="rId14" cstate="print">
+                    <a:blip r:embed="rId10" cstate="print">
                       <a:extLst>
                         <a:ext uri="{28A0092B-C50C-407E-A947-70E740481C1C}">
                           <a14:useLocalDpi xmlns:a14="http://schemas.microsoft.com/office/drawing/2010/main" val="0"/>
@@ -555,27 +620,8 @@
           <w:noProof/>
         </w:rPr>
         <w:pict>
-          <v:shapetype id="_x0000_t75" coordsize="21600,21600" o:spt="75" o:preferrelative="t" path="m@4@5l@4@11@9@11@9@5xe" filled="f" stroked="f">
-            <v:stroke joinstyle="miter"/>
-            <v:formulas>
-              <v:f eqn="if lineDrawn pixelLineWidth 0"/>
-              <v:f eqn="sum @0 1 0"/>
-              <v:f eqn="sum 0 0 @1"/>
-              <v:f eqn="prod @2 1 2"/>
-              <v:f eqn="prod @3 21600 pixelWidth"/>
-              <v:f eqn="prod @3 21600 pixelHeight"/>
-              <v:f eqn="sum @0 0 1"/>
-              <v:f eqn="prod @6 1 2"/>
-              <v:f eqn="prod @7 21600 pixelWidth"/>
-              <v:f eqn="sum @8 21600 0"/>
-              <v:f eqn="prod @7 21600 pixelHeight"/>
-              <v:f eqn="sum @10 21600 0"/>
-            </v:formulas>
-            <v:path o:extrusionok="f" gradientshapeok="t" o:connecttype="rect"/>
-            <o:lock v:ext="edit" aspectratio="t"/>
-          </v:shapetype>
           <v:shape id="_x0000_s1026" type="#_x0000_t75" style="position:absolute;margin-left:.55pt;margin-top:1.75pt;width:121.45pt;height:91.35pt;z-index:251661312;mso-position-horizontal-relative:text;mso-position-vertical-relative:text;mso-width-relative:page;mso-height-relative:page">
-            <v:imagedata r:id="rId15" o:title="HammerManCharacterStyleReference01"/>
+            <v:imagedata r:id="rId11" o:title="HammerManCharacterStyleReference01"/>
           </v:shape>
         </w:pict>
       </w:r>
@@ -816,76 +862,89 @@
         <w:spacing w:before="40"/>
         <w:rPr>
           <w:b/>
-        </w:rPr>
-      </w:pPr>
-      <w:r>
-        <w:rPr>
-          <w:b/>
+          <w:lang w:val="en-US"/>
+        </w:rPr>
+      </w:pPr>
+      <w:r>
+        <w:rPr>
+          <w:b/>
+          <w:lang w:val="en-US"/>
         </w:rPr>
         <w:t>Setting:</w:t>
       </w:r>
       <w:r>
         <w:rPr>
           <w:b/>
+          <w:lang w:val="en-US"/>
         </w:rPr>
         <w:tab/>
       </w:r>
       <w:r>
-        <w:t xml:space="preserve">80er, Superheld, </w:t>
+        <w:rPr>
+          <w:lang w:val="en-US"/>
+        </w:rPr>
+        <w:t xml:space="preserve">80er, </w:t>
       </w:r>
       <w:proofErr w:type="spellStart"/>
       <w:r>
-        <w:t>Sci-Fi</w:t>
+        <w:rPr>
+          <w:lang w:val="en-US"/>
+        </w:rPr>
+        <w:t>Superheld</w:t>
       </w:r>
       <w:proofErr w:type="spellEnd"/>
+      <w:r>
+        <w:rPr>
+          <w:lang w:val="en-US"/>
+        </w:rPr>
+        <w:t xml:space="preserve">, </w:t>
+      </w:r>
+      <w:proofErr w:type="gramStart"/>
+      <w:r>
+        <w:rPr>
+          <w:lang w:val="en-US"/>
+        </w:rPr>
+        <w:t>Sci</w:t>
+      </w:r>
+      <w:proofErr w:type="gramEnd"/>
+      <w:r>
+        <w:rPr>
+          <w:lang w:val="en-US"/>
+        </w:rPr>
+        <w:t>-Fi</w:t>
+      </w:r>
     </w:p>
     <w:p>
       <w:pPr>
         <w:pStyle w:val="KeinLeerraum"/>
         <w:spacing w:before="40"/>
-        <w:rPr>
-          <w:lang w:val="en-US"/>
-        </w:rPr>
-      </w:pPr>
+      </w:pPr>
+      <w:r>
+        <w:rPr>
+          <w:b/>
+        </w:rPr>
+        <w:t>Programme</w:t>
+      </w:r>
+      <w:r>
+        <w:t xml:space="preserve">: </w:t>
+      </w:r>
+      <w:r>
+        <w:tab/>
+      </w:r>
       <w:proofErr w:type="spellStart"/>
       <w:r>
-        <w:rPr>
-          <w:b/>
-          <w:lang w:val="en-US"/>
-        </w:rPr>
-        <w:t>Programme</w:t>
+        <w:t>Unity</w:t>
       </w:r>
       <w:proofErr w:type="spellEnd"/>
       <w:r>
-        <w:rPr>
-          <w:lang w:val="en-US"/>
-        </w:rPr>
-        <w:t xml:space="preserve">: </w:t>
-      </w:r>
-      <w:r>
-        <w:rPr>
-          <w:lang w:val="en-US"/>
-        </w:rPr>
-        <w:tab/>
-      </w:r>
-      <w:r>
-        <w:rPr>
-          <w:lang w:val="en-US"/>
-        </w:rPr>
-        <w:t xml:space="preserve">Unity, </w:t>
+        <w:t xml:space="preserve">, </w:t>
       </w:r>
       <w:proofErr w:type="spellStart"/>
       <w:r>
-        <w:rPr>
-          <w:lang w:val="en-US"/>
-        </w:rPr>
         <w:t>Piskel</w:t>
       </w:r>
       <w:proofErr w:type="spellEnd"/>
       <w:r>
-        <w:rPr>
-          <w:lang w:val="en-US"/>
-        </w:rPr>
         <w:t>, Visual Studios</w:t>
       </w:r>
     </w:p>
@@ -977,11 +1036,15 @@
       </w:r>
     </w:p>
     <w:p/>
+    <w:p/>
     <w:p>
       <w:pPr>
         <w:pBdr>
           <w:bottom w:val="single" w:sz="6" w:space="1" w:color="auto"/>
         </w:pBdr>
+        <w:rPr>
+          <w:b/>
+        </w:rPr>
       </w:pPr>
     </w:p>
     <w:p>
@@ -1015,8 +1078,21 @@
       </w:r>
     </w:p>
     <w:p>
-      <w:bookmarkStart w:id="0" w:name="_GoBack"/>
-      <w:bookmarkEnd w:id="0"/>
+      <w:pPr>
+        <w:rPr>
+          <w:sz w:val="4"/>
+          <w:szCs w:val="4"/>
+        </w:rPr>
+      </w:pPr>
+    </w:p>
+    <w:p>
+      <w:r>
+        <w:pict>
+          <v:shape id="_x0000_i1026" type="#_x0000_t75" style="width:243.95pt;height:138.65pt;mso-position-horizontal:absolute;mso-position-horizontal-relative:text;mso-position-vertical:top;mso-position-vertical-relative:text;mso-width-relative:page;mso-height-relative:page">
+            <v:imagedata r:id="rId12" o:title="VisualMockupPrototyp"/>
+          </v:shape>
+        </w:pict>
+      </w:r>
     </w:p>
     <w:p>
       <w:pPr>
@@ -1074,7 +1150,10 @@
         <w:t xml:space="preserve">: </w:t>
       </w:r>
       <w:r>
-        <w:t>Wenn vor Treppe (W</w:t>
+        <w:t>w</w:t>
+      </w:r>
+      <w:r>
+        <w:t>enn vor Treppe (W</w:t>
       </w:r>
       <w:r>
         <w:t>)</w:t>
@@ -1089,10 +1168,28 @@
         <w:rPr>
           <w:b/>
         </w:rPr>
-        <w:t>Runterspringen</w:t>
-      </w:r>
-      <w:r>
-        <w:t>: von Ebenen herunterspringen</w:t>
+        <w:t>Ab</w:t>
+      </w:r>
+      <w:r>
+        <w:rPr>
+          <w:b/>
+        </w:rPr>
+        <w:t>springen</w:t>
+      </w:r>
+      <w:r>
+        <w:t>: v</w:t>
+      </w:r>
+      <w:r>
+        <w:t xml:space="preserve">on </w:t>
+      </w:r>
+      <w:r>
+        <w:t>Etagen</w:t>
+      </w:r>
+      <w:r>
+        <w:t xml:space="preserve"> herunterspringen</w:t>
+      </w:r>
+      <w:r>
+        <w:t xml:space="preserve"> (S)</w:t>
       </w:r>
     </w:p>
     <w:p>
@@ -1171,35 +1268,6 @@
           <w:b/>
         </w:rPr>
       </w:pPr>
-      <w:r>
-        <w:rPr>
-          <w:b/>
-        </w:rPr>
-        <w:t>Core Features</w:t>
-      </w:r>
-    </w:p>
-    <w:p>
-      <w:pPr>
-        <w:pStyle w:val="KeinLeerraum"/>
-        <w:spacing w:line="276" w:lineRule="auto"/>
-      </w:pPr>
-      <w:r>
-        <w:t xml:space="preserve">Gegner </w:t>
-      </w:r>
-      <w:proofErr w:type="spellStart"/>
-      <w:r>
-        <w:t>spawnen</w:t>
-      </w:r>
-      <w:proofErr w:type="spellEnd"/>
-      <w:r>
-        <w:t>, Gegner versuchen zu entkommen, Gegner bekämpfen, Bevölkerung beschützen</w:t>
-      </w:r>
-    </w:p>
-    <w:p>
-      <w:pPr>
-        <w:pStyle w:val="KeinLeerraum"/>
-        <w:spacing w:line="276" w:lineRule="auto"/>
-      </w:pPr>
     </w:p>
     <w:p>
       <w:pPr>
@@ -1216,6 +1284,47 @@
         <w:rPr>
           <w:b/>
         </w:rPr>
+        <w:t>Core Features</w:t>
+      </w:r>
+    </w:p>
+    <w:p>
+      <w:pPr>
+        <w:pStyle w:val="KeinLeerraum"/>
+        <w:spacing w:line="276" w:lineRule="auto"/>
+      </w:pPr>
+      <w:r>
+        <w:t xml:space="preserve">Gegner </w:t>
+      </w:r>
+      <w:proofErr w:type="spellStart"/>
+      <w:r>
+        <w:t>spawnen</w:t>
+      </w:r>
+      <w:proofErr w:type="spellEnd"/>
+      <w:r>
+        <w:t>, Gegner versuchen zu entkommen, Gegner bekämpfen, Bevölkerung beschützen</w:t>
+      </w:r>
+    </w:p>
+    <w:p>
+      <w:pPr>
+        <w:pStyle w:val="KeinLeerraum"/>
+        <w:spacing w:line="276" w:lineRule="auto"/>
+      </w:pPr>
+    </w:p>
+    <w:p>
+      <w:pPr>
+        <w:pStyle w:val="KeinLeerraum"/>
+        <w:pBdr>
+          <w:bottom w:val="single" w:sz="6" w:space="1" w:color="auto"/>
+        </w:pBdr>
+        <w:spacing w:line="276" w:lineRule="auto"/>
+        <w:rPr>
+          <w:b/>
+        </w:rPr>
+      </w:pPr>
+      <w:r>
+        <w:rPr>
+          <w:b/>
+        </w:rPr>
         <w:t>Spielr</w:t>
       </w:r>
       <w:r>
@@ -1229,7 +1338,19 @@
         <w:rPr>
           <w:b/>
         </w:rPr>
-        <w:t>Donky</w:t>
+        <w:t>Donk</w:t>
+      </w:r>
+      <w:r>
+        <w:rPr>
+          <w:b/>
+        </w:rPr>
+        <w:t>e</w:t>
+      </w:r>
+      <w:r>
+        <w:rPr>
+          <w:b/>
+        </w:rPr>
+        <w:t>y</w:t>
       </w:r>
       <w:proofErr w:type="spellEnd"/>
       <w:r>
@@ -1242,8 +1363,8 @@
     <w:p>
       <w:pPr>
         <w:rPr>
-          <w:sz w:val="8"/>
-          <w:szCs w:val="8"/>
+          <w:sz w:val="4"/>
+          <w:szCs w:val="4"/>
         </w:rPr>
       </w:pPr>
     </w:p>
@@ -1251,7 +1372,7 @@
       <w:r>
         <w:pict>
           <v:shape id="_x0000_i1025" type="#_x0000_t75" style="width:260.05pt;height:132.2pt">
-            <v:imagedata r:id="rId16" o:title="HammerManDonkeyKongGameplayReference"/>
+            <v:imagedata r:id="rId13" o:title="HammerManDonkeyKongGameplayReference"/>
           </v:shape>
         </w:pict>
       </w:r>
@@ -1292,36 +1413,6 @@
 </w:endnotes>
 </file>
 
-<file path=word/footer1.xml><?xml version="1.0" encoding="utf-8"?>
-<w:ftr xmlns:wpc="http://schemas.microsoft.com/office/word/2010/wordprocessingCanvas" xmlns:mc="http://schemas.openxmlformats.org/markup-compatibility/2006" xmlns:o="urn:schemas-microsoft-com:office:office" xmlns:r="http://schemas.openxmlformats.org/officeDocument/2006/relationships" xmlns:m="http://schemas.openxmlformats.org/officeDocument/2006/math" xmlns:v="urn:schemas-microsoft-com:vml" xmlns:wp14="http://schemas.microsoft.com/office/word/2010/wordprocessingDrawing" xmlns:wp="http://schemas.openxmlformats.org/drawingml/2006/wordprocessingDrawing" xmlns:w10="urn:schemas-microsoft-com:office:word" xmlns:w="http://schemas.openxmlformats.org/wordprocessingml/2006/main" xmlns:w14="http://schemas.microsoft.com/office/word/2010/wordml" xmlns:wpg="http://schemas.microsoft.com/office/word/2010/wordprocessingGroup" xmlns:wpi="http://schemas.microsoft.com/office/word/2010/wordprocessingInk" xmlns:wne="http://schemas.microsoft.com/office/word/2006/wordml" xmlns:wps="http://schemas.microsoft.com/office/word/2010/wordprocessingShape" mc:Ignorable="w14 wp14">
-  <w:p>
-    <w:pPr>
-      <w:pStyle w:val="Fuzeile"/>
-    </w:pPr>
-  </w:p>
-</w:ftr>
-</file>
-
-<file path=word/footer2.xml><?xml version="1.0" encoding="utf-8"?>
-<w:ftr xmlns:wpc="http://schemas.microsoft.com/office/word/2010/wordprocessingCanvas" xmlns:mc="http://schemas.openxmlformats.org/markup-compatibility/2006" xmlns:o="urn:schemas-microsoft-com:office:office" xmlns:r="http://schemas.openxmlformats.org/officeDocument/2006/relationships" xmlns:m="http://schemas.openxmlformats.org/officeDocument/2006/math" xmlns:v="urn:schemas-microsoft-com:vml" xmlns:wp14="http://schemas.microsoft.com/office/word/2010/wordprocessingDrawing" xmlns:wp="http://schemas.openxmlformats.org/drawingml/2006/wordprocessingDrawing" xmlns:w10="urn:schemas-microsoft-com:office:word" xmlns:w="http://schemas.openxmlformats.org/wordprocessingml/2006/main" xmlns:w14="http://schemas.microsoft.com/office/word/2010/wordml" xmlns:wpg="http://schemas.microsoft.com/office/word/2010/wordprocessingGroup" xmlns:wpi="http://schemas.microsoft.com/office/word/2010/wordprocessingInk" xmlns:wne="http://schemas.microsoft.com/office/word/2006/wordml" xmlns:wps="http://schemas.microsoft.com/office/word/2010/wordprocessingShape" mc:Ignorable="w14 wp14">
-  <w:p>
-    <w:pPr>
-      <w:pStyle w:val="Fuzeile"/>
-    </w:pPr>
-  </w:p>
-</w:ftr>
-</file>
-
-<file path=word/footer3.xml><?xml version="1.0" encoding="utf-8"?>
-<w:ftr xmlns:wpc="http://schemas.microsoft.com/office/word/2010/wordprocessingCanvas" xmlns:mc="http://schemas.openxmlformats.org/markup-compatibility/2006" xmlns:o="urn:schemas-microsoft-com:office:office" xmlns:r="http://schemas.openxmlformats.org/officeDocument/2006/relationships" xmlns:m="http://schemas.openxmlformats.org/officeDocument/2006/math" xmlns:v="urn:schemas-microsoft-com:vml" xmlns:wp14="http://schemas.microsoft.com/office/word/2010/wordprocessingDrawing" xmlns:wp="http://schemas.openxmlformats.org/drawingml/2006/wordprocessingDrawing" xmlns:w10="urn:schemas-microsoft-com:office:word" xmlns:w="http://schemas.openxmlformats.org/wordprocessingml/2006/main" xmlns:w14="http://schemas.microsoft.com/office/word/2010/wordml" xmlns:wpg="http://schemas.microsoft.com/office/word/2010/wordprocessingGroup" xmlns:wpi="http://schemas.microsoft.com/office/word/2010/wordprocessingInk" xmlns:wne="http://schemas.microsoft.com/office/word/2006/wordml" xmlns:wps="http://schemas.microsoft.com/office/word/2010/wordprocessingShape" mc:Ignorable="w14 wp14">
-  <w:p>
-    <w:pPr>
-      <w:pStyle w:val="Fuzeile"/>
-    </w:pPr>
-  </w:p>
-</w:ftr>
-</file>
-
 <file path=word/footnotes.xml><?xml version="1.0" encoding="utf-8"?>
 <w:footnotes xmlns:wpc="http://schemas.microsoft.com/office/word/2010/wordprocessingCanvas" xmlns:mc="http://schemas.openxmlformats.org/markup-compatibility/2006" xmlns:o="urn:schemas-microsoft-com:office:office" xmlns:r="http://schemas.openxmlformats.org/officeDocument/2006/relationships" xmlns:m="http://schemas.openxmlformats.org/officeDocument/2006/math" xmlns:v="urn:schemas-microsoft-com:vml" xmlns:wp14="http://schemas.microsoft.com/office/word/2010/wordprocessingDrawing" xmlns:wp="http://schemas.openxmlformats.org/drawingml/2006/wordprocessingDrawing" xmlns:w10="urn:schemas-microsoft-com:office:word" xmlns:w="http://schemas.openxmlformats.org/wordprocessingml/2006/main" xmlns:w14="http://schemas.microsoft.com/office/word/2010/wordml" xmlns:wpg="http://schemas.microsoft.com/office/word/2010/wordprocessingGroup" xmlns:wpi="http://schemas.microsoft.com/office/word/2010/wordprocessingInk" xmlns:wne="http://schemas.microsoft.com/office/word/2006/wordml" xmlns:wps="http://schemas.microsoft.com/office/word/2010/wordprocessingShape" mc:Ignorable="w14 wp14">
   <w:footnote w:type="separator" w:id="-1">
@@ -1345,36 +1436,6 @@
     </w:p>
   </w:footnote>
 </w:footnotes>
-</file>
-
-<file path=word/header1.xml><?xml version="1.0" encoding="utf-8"?>
-<w:hdr xmlns:wpc="http://schemas.microsoft.com/office/word/2010/wordprocessingCanvas" xmlns:mc="http://schemas.openxmlformats.org/markup-compatibility/2006" xmlns:o="urn:schemas-microsoft-com:office:office" xmlns:r="http://schemas.openxmlformats.org/officeDocument/2006/relationships" xmlns:m="http://schemas.openxmlformats.org/officeDocument/2006/math" xmlns:v="urn:schemas-microsoft-com:vml" xmlns:wp14="http://schemas.microsoft.com/office/word/2010/wordprocessingDrawing" xmlns:wp="http://schemas.openxmlformats.org/drawingml/2006/wordprocessingDrawing" xmlns:w10="urn:schemas-microsoft-com:office:word" xmlns:w="http://schemas.openxmlformats.org/wordprocessingml/2006/main" xmlns:w14="http://schemas.microsoft.com/office/word/2010/wordml" xmlns:wpg="http://schemas.microsoft.com/office/word/2010/wordprocessingGroup" xmlns:wpi="http://schemas.microsoft.com/office/word/2010/wordprocessingInk" xmlns:wne="http://schemas.microsoft.com/office/word/2006/wordml" xmlns:wps="http://schemas.microsoft.com/office/word/2010/wordprocessingShape" mc:Ignorable="w14 wp14">
-  <w:p>
-    <w:pPr>
-      <w:pStyle w:val="Kopfzeile"/>
-    </w:pPr>
-  </w:p>
-</w:hdr>
-</file>
-
-<file path=word/header2.xml><?xml version="1.0" encoding="utf-8"?>
-<w:hdr xmlns:wpc="http://schemas.microsoft.com/office/word/2010/wordprocessingCanvas" xmlns:mc="http://schemas.openxmlformats.org/markup-compatibility/2006" xmlns:o="urn:schemas-microsoft-com:office:office" xmlns:r="http://schemas.openxmlformats.org/officeDocument/2006/relationships" xmlns:m="http://schemas.openxmlformats.org/officeDocument/2006/math" xmlns:v="urn:schemas-microsoft-com:vml" xmlns:wp14="http://schemas.microsoft.com/office/word/2010/wordprocessingDrawing" xmlns:wp="http://schemas.openxmlformats.org/drawingml/2006/wordprocessingDrawing" xmlns:w10="urn:schemas-microsoft-com:office:word" xmlns:w="http://schemas.openxmlformats.org/wordprocessingml/2006/main" xmlns:w14="http://schemas.microsoft.com/office/word/2010/wordml" xmlns:wpg="http://schemas.microsoft.com/office/word/2010/wordprocessingGroup" xmlns:wpi="http://schemas.microsoft.com/office/word/2010/wordprocessingInk" xmlns:wne="http://schemas.microsoft.com/office/word/2006/wordml" xmlns:wps="http://schemas.microsoft.com/office/word/2010/wordprocessingShape" mc:Ignorable="w14 wp14">
-  <w:p>
-    <w:pPr>
-      <w:pStyle w:val="Kopfzeile"/>
-    </w:pPr>
-  </w:p>
-</w:hdr>
-</file>
-
-<file path=word/header3.xml><?xml version="1.0" encoding="utf-8"?>
-<w:hdr xmlns:wpc="http://schemas.microsoft.com/office/word/2010/wordprocessingCanvas" xmlns:mc="http://schemas.openxmlformats.org/markup-compatibility/2006" xmlns:o="urn:schemas-microsoft-com:office:office" xmlns:r="http://schemas.openxmlformats.org/officeDocument/2006/relationships" xmlns:m="http://schemas.openxmlformats.org/officeDocument/2006/math" xmlns:v="urn:schemas-microsoft-com:vml" xmlns:wp14="http://schemas.microsoft.com/office/word/2010/wordprocessingDrawing" xmlns:wp="http://schemas.openxmlformats.org/drawingml/2006/wordprocessingDrawing" xmlns:w10="urn:schemas-microsoft-com:office:word" xmlns:w="http://schemas.openxmlformats.org/wordprocessingml/2006/main" xmlns:w14="http://schemas.microsoft.com/office/word/2010/wordml" xmlns:wpg="http://schemas.microsoft.com/office/word/2010/wordprocessingGroup" xmlns:wpi="http://schemas.microsoft.com/office/word/2010/wordprocessingInk" xmlns:wne="http://schemas.microsoft.com/office/word/2006/wordml" xmlns:wps="http://schemas.microsoft.com/office/word/2010/wordprocessingShape" mc:Ignorable="w14 wp14">
-  <w:p>
-    <w:pPr>
-      <w:pStyle w:val="Kopfzeile"/>
-    </w:pPr>
-  </w:p>
-</w:hdr>
 </file>
 
 <file path=word/numbering.xml><?xml version="1.0" encoding="utf-8"?>

</xml_diff>

<commit_message>
Improved PitchDocument and VisualMockupPrototype (again)
</commit_message>
<xml_diff>
--- a/Documentation/PitchDocument.docx
+++ b/Documentation/PitchDocument.docx
@@ -420,8 +420,6 @@
           <w:docGrid w:linePitch="360"/>
         </w:sectPr>
       </w:pPr>
-      <w:bookmarkStart w:id="0" w:name="_GoBack"/>
-      <w:bookmarkEnd w:id="0"/>
     </w:p>
     <w:p>
       <w:pPr>
@@ -918,33 +916,39 @@
       <w:pPr>
         <w:pStyle w:val="KeinLeerraum"/>
         <w:spacing w:before="40"/>
-      </w:pPr>
-      <w:r>
-        <w:rPr>
-          <w:b/>
+        <w:rPr>
+          <w:lang w:val="en-US"/>
+        </w:rPr>
+      </w:pPr>
+      <w:r>
+        <w:rPr>
+          <w:b/>
+          <w:lang w:val="en-US"/>
         </w:rPr>
         <w:t>Programme</w:t>
       </w:r>
       <w:r>
+        <w:rPr>
+          <w:lang w:val="en-US"/>
+        </w:rPr>
         <w:t xml:space="preserve">: </w:t>
       </w:r>
       <w:r>
+        <w:rPr>
+          <w:lang w:val="en-US"/>
+        </w:rPr>
         <w:tab/>
       </w:r>
-      <w:proofErr w:type="spellStart"/>
-      <w:r>
-        <w:t>Unity</w:t>
-      </w:r>
-      <w:proofErr w:type="spellEnd"/>
-      <w:r>
-        <w:t xml:space="preserve">, </w:t>
-      </w:r>
-      <w:proofErr w:type="spellStart"/>
-      <w:r>
-        <w:t>Piskel</w:t>
-      </w:r>
-      <w:proofErr w:type="spellEnd"/>
-      <w:r>
+      <w:r>
+        <w:rPr>
+          <w:lang w:val="en-US"/>
+        </w:rPr>
+        <w:t>Unity, Piskel</w:t>
+      </w:r>
+      <w:r>
+        <w:rPr>
+          <w:lang w:val="en-US"/>
+        </w:rPr>
         <w:t>, Visual Studios</w:t>
       </w:r>
     </w:p>
@@ -1088,7 +1092,7 @@
     <w:p>
       <w:r>
         <w:pict>
-          <v:shape id="_x0000_i1026" type="#_x0000_t75" style="width:243.95pt;height:138.65pt;mso-position-horizontal:absolute;mso-position-horizontal-relative:text;mso-position-vertical:top;mso-position-vertical-relative:text;mso-width-relative:page;mso-height-relative:page">
+          <v:shape id="_x0000_i1025" type="#_x0000_t75" style="width:243.7pt;height:138.45pt;mso-position-horizontal:absolute;mso-position-horizontal-relative:text;mso-position-vertical:top;mso-position-vertical-relative:text;mso-width-relative:page;mso-height-relative:page">
             <v:imagedata r:id="rId12" o:title="VisualMockupPrototyp"/>
           </v:shape>
         </w:pict>
@@ -1099,6 +1103,10 @@
         <w:pBdr>
           <w:bottom w:val="single" w:sz="6" w:space="1" w:color="auto"/>
         </w:pBdr>
+        <w:rPr>
+          <w:sz w:val="14"/>
+          <w:szCs w:val="14"/>
+        </w:rPr>
       </w:pPr>
     </w:p>
     <w:p>
@@ -1213,7 +1221,15 @@
         <w:rPr>
           <w:b/>
         </w:rPr>
-        <w:t>zertrümmern</w:t>
+        <w:t>zertrümm</w:t>
+      </w:r>
+      <w:bookmarkStart w:id="0" w:name="_GoBack"/>
+      <w:bookmarkEnd w:id="0"/>
+      <w:r>
+        <w:rPr>
+          <w:b/>
+        </w:rPr>
+        <w:t>ern</w:t>
       </w:r>
     </w:p>
     <w:p>
@@ -1266,6 +1282,8 @@
         <w:spacing w:line="276" w:lineRule="auto"/>
         <w:rPr>
           <w:b/>
+          <w:sz w:val="32"/>
+          <w:szCs w:val="32"/>
         </w:rPr>
       </w:pPr>
     </w:p>
@@ -1371,7 +1389,7 @@
     <w:p>
       <w:r>
         <w:pict>
-          <v:shape id="_x0000_i1025" type="#_x0000_t75" style="width:260.05pt;height:132.2pt">
+          <v:shape id="_x0000_i1026" type="#_x0000_t75" style="width:260.3pt;height:132.15pt">
             <v:imagedata r:id="rId13" o:title="HammerManDonkeyKongGameplayReference"/>
           </v:shape>
         </w:pict>

</xml_diff>

<commit_message>
Auto stash before merge of "Development" and "origin/Development"
</commit_message>
<xml_diff>
--- a/Documentation/PitchDocument.docx
+++ b/Documentation/PitchDocument.docx
@@ -37,7 +37,7 @@
             <v:path o:extrusionok="f" gradientshapeok="t" o:connecttype="rect"/>
             <o:lock v:ext="edit" aspectratio="t"/>
           </v:shapetype>
-          <v:shape id="_x0000_s1029" type="#_x0000_t75" style="position:absolute;left:0;text-align:left;margin-left:444.55pt;margin-top:-24.3pt;width:74.45pt;height:148.7pt;z-index:251665408;mso-position-horizontal-relative:text;mso-position-vertical-relative:text;mso-width-relative:page;mso-height-relative:page">
+          <v:shape id="_x0000_s1029" type="#_x0000_t75" style="position:absolute;left:0;text-align:left;margin-left:461.75pt;margin-top:-24.3pt;width:74.45pt;height:148.7pt;z-index:251665408;mso-position-horizontal-relative:text;mso-position-vertical-relative:text;mso-width-relative:page;mso-height-relative:page">
             <v:imagedata r:id="rId8" o:title="Hammer Sprite - Hammer Man"/>
           </v:shape>
         </w:pict>
@@ -47,11 +47,12 @@
           <w:noProof/>
         </w:rPr>
         <w:pict>
-          <v:shape id="_x0000_s1028" type="#_x0000_t75" style="position:absolute;left:0;text-align:left;margin-left:9.2pt;margin-top:-19.25pt;width:68.65pt;height:136.45pt;z-index:251663360;mso-position-horizontal-relative:text;mso-position-vertical-relative:text;mso-width-relative:page;mso-height-relative:page">
+          <v:shape id="_x0000_s1028" type="#_x0000_t75" style="position:absolute;left:0;text-align:left;margin-left:-8pt;margin-top:-19.25pt;width:68.65pt;height:136.45pt;z-index:251663360;mso-position-horizontal-relative:text;mso-position-vertical-relative:text;mso-width-relative:page;mso-height-relative:page">
             <v:imagedata r:id="rId9" o:title="Hammer Man - Front Sprite - HM"/>
           </v:shape>
         </w:pict>
       </w:r>
+      <w:proofErr w:type="spellStart"/>
       <w:r>
         <w:rPr>
           <w:rFonts w:ascii="Showcard Gothic" w:hAnsi="Showcard Gothic"/>
@@ -60,27 +61,9 @@
           <w:szCs w:val="96"/>
           <w:lang w:val="en-GB"/>
         </w:rPr>
-        <w:t>Hammer</w:t>
-      </w:r>
-      <w:r>
-        <w:rPr>
-          <w:b w:val="0"/>
-          <w:sz w:val="96"/>
-          <w:szCs w:val="96"/>
-          <w:lang w:val="en-GB"/>
-        </w:rPr>
-        <w:t xml:space="preserve"> </w:t>
-      </w:r>
-      <w:r>
-        <w:rPr>
-          <w:rFonts w:ascii="Showcard Gothic" w:hAnsi="Showcard Gothic"/>
-          <w:b w:val="0"/>
-          <w:sz w:val="96"/>
-          <w:szCs w:val="96"/>
-          <w:lang w:val="en-GB"/>
-        </w:rPr>
-        <w:t>Man</w:t>
-      </w:r>
+        <w:t>Hammerjaeger</w:t>
+      </w:r>
+      <w:proofErr w:type="spellEnd"/>
     </w:p>
     <w:p>
       <w:pPr>
@@ -97,7 +80,15 @@
           <w:sz w:val="32"/>
           <w:szCs w:val="32"/>
         </w:rPr>
-        <w:t>It‘s Hammer Time!</w:t>
+        <w:t xml:space="preserve">Hammer </w:t>
+      </w:r>
+      <w:r>
+        <w:rPr>
+          <w:rFonts w:ascii="TeXGyreAdventor" w:hAnsi="TeXGyreAdventor"/>
+          <w:sz w:val="32"/>
+          <w:szCs w:val="32"/>
+        </w:rPr>
+        <w:t>ON!</w:t>
       </w:r>
     </w:p>
     <w:p>
@@ -420,6 +411,8 @@
           <w:docGrid w:linePitch="360"/>
         </w:sectPr>
       </w:pPr>
+      <w:bookmarkStart w:id="0" w:name="_GoBack"/>
+      <w:bookmarkEnd w:id="0"/>
     </w:p>
     <w:p>
       <w:pPr>
@@ -496,26 +489,27 @@
       </w:r>
       <w:proofErr w:type="spellEnd"/>
       <w:r>
-        <w:t xml:space="preserve"> für den PC. Der Spieler übernimmt die Rolle von Hammer Man, einem Superhelden, der eine amerikanische Vorstadt der 80er mit seinem riesigen Hammer und wuchtigen Schlägen gegen eine Invasion kleiner Roboter verteidigt. Man bewegt Hammer Man mit </w:t>
+        <w:t xml:space="preserve"> für den PC. Der Spieler übernimmt die Rolle von Hammer Man, einem </w:t>
+      </w:r>
+      <w:r>
+        <w:t>Kammerjäger</w:t>
+      </w:r>
+      <w:r>
+        <w:t xml:space="preserve">, der eine amerikanische Vorstadt der 80er mit seinem riesigen Hammer und wuchtigen Schlägen gegen eine Invasion kleiner Roboter verteidigt. Man bewegt Hammer Man mit den </w:t>
+      </w:r>
+      <w:r>
+        <w:t>W-A-S-D-Tasten</w:t>
+      </w:r>
+      <w:r>
+        <w:t xml:space="preserve"> über die verschiedenen Etagen eines der Häuser der Vorstadt, </w:t>
       </w:r>
       <w:proofErr w:type="gramStart"/>
       <w:r>
-        <w:t>den</w:t>
+        <w:t>das</w:t>
       </w:r>
       <w:proofErr w:type="gramEnd"/>
       <w:r>
-        <w:t xml:space="preserve"> </w:t>
-      </w:r>
-    </w:p>
-    <w:p>
-      <w:pPr>
-        <w:spacing w:line="240" w:lineRule="auto"/>
-      </w:pPr>
-      <w:r>
-        <w:t>W-A-S-D-Tasten</w:t>
-      </w:r>
-      <w:r>
-        <w:t xml:space="preserve"> über die verschiedenen Etagen eines der Häuser der Vorstadt, das in einer 2D Seitenansicht dargestellt wird.</w:t>
+        <w:t xml:space="preserve"> in einer 2D Seitenansicht dargestellt wird.</w:t>
       </w:r>
     </w:p>
     <w:p/>
@@ -546,12 +540,22 @@
     <w:p>
       <w:r>
         <w:rPr>
+          <w:noProof/>
+        </w:rPr>
+        <w:pict>
+          <v:shape id="_x0000_s1033" type="#_x0000_t75" style="position:absolute;margin-left:.4pt;margin-top:5.75pt;width:122.35pt;height:86.15pt;z-index:251667456;mso-position-horizontal-relative:text;mso-position-vertical-relative:text;mso-width-relative:page;mso-height-relative:page">
+            <v:imagedata r:id="rId10" o:title="Pixel-Papercraft-2D-Mega-Man"/>
+          </v:shape>
+        </w:pict>
+      </w:r>
+      <w:r>
+        <w:rPr>
           <w:b/>
           <w:noProof/>
           <w:lang w:eastAsia="de-DE"/>
         </w:rPr>
         <w:drawing>
-          <wp:anchor distT="0" distB="0" distL="114300" distR="114300" simplePos="0" relativeHeight="251659264" behindDoc="0" locked="0" layoutInCell="1" allowOverlap="1" wp14:anchorId="05617656" wp14:editId="07058535">
+          <wp:anchor distT="0" distB="0" distL="114300" distR="114300" simplePos="0" relativeHeight="251659264" behindDoc="0" locked="0" layoutInCell="1" allowOverlap="1" wp14:anchorId="0084AFB8" wp14:editId="7D55D9EA">
             <wp:simplePos x="0" y="0"/>
             <wp:positionH relativeFrom="column">
               <wp:posOffset>1575435</wp:posOffset>
@@ -576,7 +580,7 @@
                     </pic:cNvPicPr>
                   </pic:nvPicPr>
                   <pic:blipFill>
-                    <a:blip r:embed="rId10" cstate="print">
+                    <a:blip r:embed="rId11" cstate="print">
                       <a:extLst>
                         <a:ext uri="{28A0092B-C50C-407E-A947-70E740481C1C}">
                           <a14:useLocalDpi xmlns:a14="http://schemas.microsoft.com/office/drawing/2010/main" val="0"/>
@@ -613,16 +617,6 @@
           </wp:anchor>
         </w:drawing>
       </w:r>
-      <w:r>
-        <w:rPr>
-          <w:noProof/>
-        </w:rPr>
-        <w:pict>
-          <v:shape id="_x0000_s1026" type="#_x0000_t75" style="position:absolute;margin-left:.55pt;margin-top:1.75pt;width:121.45pt;height:91.35pt;z-index:251661312;mso-position-horizontal-relative:text;mso-position-vertical-relative:text;mso-width-relative:page;mso-height-relative:page">
-            <v:imagedata r:id="rId11" o:title="HammerManCharacterStyleReference01"/>
-          </v:shape>
-        </w:pict>
-      </w:r>
     </w:p>
     <w:p/>
     <w:p>
@@ -860,96 +854,76 @@
         <w:spacing w:before="40"/>
         <w:rPr>
           <w:b/>
-          <w:lang w:val="en-US"/>
-        </w:rPr>
-      </w:pPr>
-      <w:r>
-        <w:rPr>
-          <w:b/>
-          <w:lang w:val="en-US"/>
+        </w:rPr>
+      </w:pPr>
+      <w:r>
+        <w:rPr>
+          <w:b/>
         </w:rPr>
         <w:t>Setting:</w:t>
       </w:r>
       <w:r>
         <w:rPr>
           <w:b/>
-          <w:lang w:val="en-US"/>
         </w:rPr>
         <w:tab/>
       </w:r>
       <w:r>
-        <w:rPr>
-          <w:lang w:val="en-US"/>
-        </w:rPr>
-        <w:t xml:space="preserve">80er, </w:t>
-      </w:r>
-      <w:proofErr w:type="spellStart"/>
-      <w:r>
-        <w:rPr>
-          <w:lang w:val="en-US"/>
-        </w:rPr>
-        <w:t>Superheld</w:t>
-      </w:r>
-      <w:proofErr w:type="spellEnd"/>
-      <w:r>
-        <w:rPr>
-          <w:lang w:val="en-US"/>
-        </w:rPr>
-        <w:t xml:space="preserve">, </w:t>
-      </w:r>
-      <w:proofErr w:type="gramStart"/>
-      <w:r>
-        <w:rPr>
-          <w:lang w:val="en-US"/>
-        </w:rPr>
-        <w:t>Sci</w:t>
-      </w:r>
-      <w:proofErr w:type="gramEnd"/>
-      <w:r>
-        <w:rPr>
-          <w:lang w:val="en-US"/>
-        </w:rPr>
-        <w:t>-Fi</w:t>
+        <w:t>80er, Vorstadt</w:t>
       </w:r>
     </w:p>
     <w:p>
       <w:pPr>
         <w:pStyle w:val="KeinLeerraum"/>
         <w:spacing w:before="40"/>
-        <w:rPr>
-          <w:lang w:val="en-US"/>
-        </w:rPr>
-      </w:pPr>
-      <w:r>
-        <w:rPr>
-          <w:b/>
-          <w:lang w:val="en-US"/>
+        <w:ind w:left="1410" w:hanging="1410"/>
+      </w:pPr>
+      <w:r>
+        <w:rPr>
+          <w:b/>
         </w:rPr>
         <w:t>Programme</w:t>
       </w:r>
       <w:r>
-        <w:rPr>
-          <w:lang w:val="en-US"/>
-        </w:rPr>
         <w:t xml:space="preserve">: </w:t>
       </w:r>
       <w:r>
-        <w:rPr>
-          <w:lang w:val="en-US"/>
-        </w:rPr>
         <w:tab/>
       </w:r>
-      <w:r>
-        <w:rPr>
-          <w:lang w:val="en-US"/>
-        </w:rPr>
-        <w:t>Unity, Piskel</w:t>
-      </w:r>
-      <w:r>
-        <w:rPr>
-          <w:lang w:val="en-US"/>
-        </w:rPr>
+      <w:proofErr w:type="spellStart"/>
+      <w:r>
+        <w:t>Unity</w:t>
+      </w:r>
+      <w:proofErr w:type="spellEnd"/>
+      <w:r>
+        <w:t xml:space="preserve">, </w:t>
+      </w:r>
+      <w:proofErr w:type="spellStart"/>
+      <w:r>
+        <w:t>Piskel</w:t>
+      </w:r>
+      <w:proofErr w:type="spellEnd"/>
+      <w:r>
         <w:t>, Visual Studios</w:t>
+      </w:r>
+      <w:r>
+        <w:t xml:space="preserve">, </w:t>
+      </w:r>
+      <w:proofErr w:type="spellStart"/>
+      <w:r>
+        <w:t>Git</w:t>
+      </w:r>
+      <w:proofErr w:type="spellEnd"/>
+      <w:r>
+        <w:t xml:space="preserve"> Hub, </w:t>
+      </w:r>
+      <w:proofErr w:type="spellStart"/>
+      <w:r>
+        <w:t>Git</w:t>
+      </w:r>
+      <w:proofErr w:type="spellEnd"/>
+      <w:r>
+        <w:t xml:space="preserve"> Kraken</w:t>
       </w:r>
     </w:p>
     <w:p>
@@ -1040,7 +1014,6 @@
       </w:r>
     </w:p>
     <w:p/>
-    <w:p/>
     <w:p>
       <w:pPr>
         <w:pBdr>
@@ -1092,7 +1065,7 @@
     <w:p>
       <w:r>
         <w:pict>
-          <v:shape id="_x0000_i1025" type="#_x0000_t75" style="width:243.7pt;height:138.45pt;mso-position-horizontal:absolute;mso-position-horizontal-relative:text;mso-position-vertical:top;mso-position-vertical-relative:text;mso-width-relative:page;mso-height-relative:page">
+          <v:shape id="_x0000_i1025" type="#_x0000_t75" style="width:243.65pt;height:138.15pt;mso-position-horizontal:absolute;mso-position-horizontal-relative:text;mso-position-vertical:top;mso-position-vertical-relative:text;mso-width-relative:page;mso-height-relative:page">
             <v:imagedata r:id="rId12" o:title="VisualMockupPrototyp"/>
           </v:shape>
         </w:pict>
@@ -1161,7 +1134,13 @@
         <w:t>w</w:t>
       </w:r>
       <w:r>
-        <w:t>enn vor Treppe (W</w:t>
+        <w:t xml:space="preserve">enn vor </w:t>
+      </w:r>
+      <w:r>
+        <w:t>Leiter</w:t>
+      </w:r>
+      <w:r>
+        <w:t xml:space="preserve"> (W</w:t>
       </w:r>
       <w:r>
         <w:t>)</w:t>
@@ -1221,15 +1200,7 @@
         <w:rPr>
           <w:b/>
         </w:rPr>
-        <w:t>zertrümm</w:t>
-      </w:r>
-      <w:bookmarkStart w:id="0" w:name="_GoBack"/>
-      <w:bookmarkEnd w:id="0"/>
-      <w:r>
-        <w:rPr>
-          <w:b/>
-        </w:rPr>
-        <w:t>ern</w:t>
+        <w:t>zertrümmern</w:t>
       </w:r>
     </w:p>
     <w:p>
@@ -1389,7 +1360,7 @@
     <w:p>
       <w:r>
         <w:pict>
-          <v:shape id="_x0000_i1026" type="#_x0000_t75" style="width:260.3pt;height:132.15pt">
+          <v:shape id="_x0000_i1026" type="#_x0000_t75" style="width:260.35pt;height:132.3pt">
             <v:imagedata r:id="rId13" o:title="HammerManDonkeyKongGameplayReference"/>
           </v:shape>
         </w:pict>

</xml_diff>